<commit_message>
Minor changes to the rmarkdown doc
</commit_message>
<xml_diff>
--- a/Drivers_of_sampling_V2.docx
+++ b/Drivers_of_sampling_V2.docx
@@ -65,7 +65,7 @@
         <w:pStyle w:val="Date"/>
       </w:pPr>
       <w:r>
-        <w:t xml:space="preserve">21</w:t>
+        <w:t xml:space="preserve">26</w:t>
       </w:r>
       <w:r>
         <w:t xml:space="preserve"> </w:t>
@@ -4540,7 +4540,7 @@
         <w:rPr>
           <w:rStyle w:val="StringTok"/>
         </w:rPr>
-        <w:t xml:space="preserve">'comm_score'</w:t>
+        <w:t xml:space="preserve">'comm_cat'</w:t>
       </w:r>
       <w:r>
         <w:rPr>
@@ -4617,70 +4617,70 @@
         <w:rPr>
           <w:rStyle w:val="VerbatimChar"/>
         </w:rPr>
-        <w:t xml:space="preserve">##    PeriodSamp          Paid        difficulty_score    comm_score     </w:t>
-      </w:r>
-      <w:r>
-        <w:br w:type="textWrapping"/>
-      </w:r>
-      <w:r>
-        <w:rPr>
-          <w:rStyle w:val="VerbatimChar"/>
-        </w:rPr>
-        <w:t xml:space="preserve">##  Min.   : 249.0   Min.   :0.0000   Min.   :-2.4424   Min.   :0.00000  </w:t>
-      </w:r>
-      <w:r>
-        <w:br w:type="textWrapping"/>
-      </w:r>
-      <w:r>
-        <w:rPr>
-          <w:rStyle w:val="VerbatimChar"/>
-        </w:rPr>
-        <w:t xml:space="preserve">##  1st Qu.: 736.5   1st Qu.:0.0000   1st Qu.:-1.3928   1st Qu.:0.00000  </w:t>
-      </w:r>
-      <w:r>
-        <w:br w:type="textWrapping"/>
-      </w:r>
-      <w:r>
-        <w:rPr>
-          <w:rStyle w:val="VerbatimChar"/>
-        </w:rPr>
-        <w:t xml:space="preserve">##  Median : 989.0   Median :0.0000   Median :-0.8681   Median :0.00000  </w:t>
-      </w:r>
-      <w:r>
-        <w:br w:type="textWrapping"/>
-      </w:r>
-      <w:r>
-        <w:rPr>
-          <w:rStyle w:val="VerbatimChar"/>
-        </w:rPr>
-        <w:t xml:space="preserve">##  Mean   : 975.4   Mean   :0.3285   Mean   :-0.1795   Mean   :0.02068  </w:t>
-      </w:r>
-      <w:r>
-        <w:br w:type="textWrapping"/>
-      </w:r>
-      <w:r>
-        <w:rPr>
-          <w:rStyle w:val="VerbatimChar"/>
-        </w:rPr>
-        <w:t xml:space="preserve">##  3rd Qu.:1188.0   3rd Qu.:1.0000   3rd Qu.: 0.9943   3rd Qu.:0.00000  </w:t>
-      </w:r>
-      <w:r>
-        <w:br w:type="textWrapping"/>
-      </w:r>
-      <w:r>
-        <w:rPr>
-          <w:rStyle w:val="VerbatimChar"/>
-        </w:rPr>
-        <w:t xml:space="preserve">##  Max.   :1542.0   Max.   :1.0000   Max.   : 5.3241   Max.   :2.24811  </w:t>
-      </w:r>
-      <w:r>
-        <w:br w:type="textWrapping"/>
-      </w:r>
-      <w:r>
-        <w:rPr>
-          <w:rStyle w:val="VerbatimChar"/>
-        </w:rPr>
-        <w:t xml:space="preserve">##                                                                       </w:t>
+        <w:t xml:space="preserve">##    PeriodSamp          Paid        difficulty_score     comm_cat     </w:t>
+      </w:r>
+      <w:r>
+        <w:br w:type="textWrapping"/>
+      </w:r>
+      <w:r>
+        <w:rPr>
+          <w:rStyle w:val="VerbatimChar"/>
+        </w:rPr>
+        <w:t xml:space="preserve">##  Min.   : 249.0   Min.   :0.0000   Min.   :-2.4424   Min.   :0.0000  </w:t>
+      </w:r>
+      <w:r>
+        <w:br w:type="textWrapping"/>
+      </w:r>
+      <w:r>
+        <w:rPr>
+          <w:rStyle w:val="VerbatimChar"/>
+        </w:rPr>
+        <w:t xml:space="preserve">##  1st Qu.: 736.5   1st Qu.:0.0000   1st Qu.:-1.3928   1st Qu.:0.0000  </w:t>
+      </w:r>
+      <w:r>
+        <w:br w:type="textWrapping"/>
+      </w:r>
+      <w:r>
+        <w:rPr>
+          <w:rStyle w:val="VerbatimChar"/>
+        </w:rPr>
+        <w:t xml:space="preserve">##  Median : 989.0   Median :0.0000   Median :-0.8681   Median :0.0000  </w:t>
+      </w:r>
+      <w:r>
+        <w:br w:type="textWrapping"/>
+      </w:r>
+      <w:r>
+        <w:rPr>
+          <w:rStyle w:val="VerbatimChar"/>
+        </w:rPr>
+        <w:t xml:space="preserve">##  Mean   : 975.4   Mean   :0.3285   Mean   :-0.1795   Mean   :0.2344  </w:t>
+      </w:r>
+      <w:r>
+        <w:br w:type="textWrapping"/>
+      </w:r>
+      <w:r>
+        <w:rPr>
+          <w:rStyle w:val="VerbatimChar"/>
+        </w:rPr>
+        <w:t xml:space="preserve">##  3rd Qu.:1188.0   3rd Qu.:1.0000   3rd Qu.: 0.9943   3rd Qu.:0.0000  </w:t>
+      </w:r>
+      <w:r>
+        <w:br w:type="textWrapping"/>
+      </w:r>
+      <w:r>
+        <w:rPr>
+          <w:rStyle w:val="VerbatimChar"/>
+        </w:rPr>
+        <w:t xml:space="preserve">##  Max.   :1542.0   Max.   :1.0000   Max.   : 5.3241   Max.   :2.0000  </w:t>
+      </w:r>
+      <w:r>
+        <w:br w:type="textWrapping"/>
+      </w:r>
+      <w:r>
+        <w:rPr>
+          <w:rStyle w:val="VerbatimChar"/>
+        </w:rPr>
+        <w:t xml:space="preserve">##                                                                      </w:t>
       </w:r>
       <w:r>
         <w:br w:type="textWrapping"/>
@@ -5130,6 +5130,52 @@
         <w:rPr>
           <w:rStyle w:val="KeywordTok"/>
         </w:rPr>
+        <w:t xml:space="preserve">table</w:t>
+      </w:r>
+      <w:r>
+        <w:rPr>
+          <w:rStyle w:val="NormalTok"/>
+        </w:rPr>
+        <w:t xml:space="preserve">(sample_data$comm_cat)</w:t>
+      </w:r>
+    </w:p>
+    <w:p>
+      <w:pPr>
+        <w:pStyle w:val="SourceCode"/>
+      </w:pPr>
+      <w:r>
+        <w:rPr>
+          <w:rStyle w:val="VerbatimChar"/>
+        </w:rPr>
+        <w:t xml:space="preserve">## </w:t>
+      </w:r>
+      <w:r>
+        <w:br w:type="textWrapping"/>
+      </w:r>
+      <w:r>
+        <w:rPr>
+          <w:rStyle w:val="VerbatimChar"/>
+        </w:rPr>
+        <w:t xml:space="preserve">##    0    1    2 </w:t>
+      </w:r>
+      <w:r>
+        <w:br w:type="textWrapping"/>
+      </w:r>
+      <w:r>
+        <w:rPr>
+          <w:rStyle w:val="VerbatimChar"/>
+        </w:rPr>
+        <w:t xml:space="preserve">## 1278  110  122</w:t>
+      </w:r>
+    </w:p>
+    <w:p>
+      <w:pPr>
+        <w:pStyle w:val="SourceCode"/>
+      </w:pPr>
+      <w:r>
+        <w:rPr>
+          <w:rStyle w:val="KeywordTok"/>
+        </w:rPr>
         <w:t xml:space="preserve">hist</w:t>
       </w:r>
       <w:r>
@@ -10466,7 +10512,7 @@
     </w:lvl>
   </w:abstractNum>
   <w:abstractNum w:abstractNumId="990">
-    <w:nsid w:val="edfd1455"/>
+    <w:nsid w:val="f534efc9"/>
     <w:multiLevelType w:val="multilevel"/>
     <w:lvl w:ilvl="0">
       <w:numFmt w:val="bullet"/>

</xml_diff>